<commit_message>
Update Publikációs listák szinkronizálása.docx
modify docs
</commit_message>
<xml_diff>
--- a/Publikációs listák szinkronizálása.docx
+++ b/Publikációs listák szinkronizálása.docx
@@ -1,6 +1,6 @@
 
 <file path=word/document.xml><?xml version="1.0" encoding="utf-8"?>
-<w:document xmlns:wpc="http://schemas.microsoft.com/office/word/2010/wordprocessingCanvas" xmlns:cx="http://schemas.microsoft.com/office/drawing/2014/chartex" xmlns:cx1="http://schemas.microsoft.com/office/drawing/2015/9/8/chartex" xmlns:cx2="http://schemas.microsoft.com/office/drawing/2015/10/21/chartex" xmlns:cx3="http://schemas.microsoft.com/office/drawing/2016/5/9/chartex" xmlns:cx4="http://schemas.microsoft.com/office/drawing/2016/5/10/chartex" xmlns:cx5="http://schemas.microsoft.com/office/drawing/2016/5/11/chartex" xmlns:cx6="http://schemas.microsoft.com/office/drawing/2016/5/12/chartex" xmlns:cx7="http://schemas.microsoft.com/office/drawing/2016/5/13/chartex" xmlns:cx8="http://schemas.microsoft.com/office/drawing/2016/5/14/chartex" xmlns:mc="http://schemas.openxmlformats.org/markup-compatibility/2006" xmlns:aink="http://schemas.microsoft.com/office/drawing/2016/ink" xmlns:am3d="http://schemas.microsoft.com/office/drawing/2017/model3d" xmlns:o="urn:schemas-microsoft-com:office:office" xmlns:r="http://schemas.openxmlformats.org/officeDocument/2006/relationships" xmlns:m="http://schemas.openxmlformats.org/officeDocument/2006/math" xmlns:v="urn:schemas-microsoft-com:vml" xmlns:wp14="http://schemas.microsoft.com/office/word/2010/wordprocessingDrawing" xmlns:wp="http://schemas.openxmlformats.org/drawingml/2006/wordprocessingDrawing" xmlns:w10="urn:schemas-microsoft-com:office:word" xmlns:w="http://schemas.openxmlformats.org/wordprocessingml/2006/main" xmlns:w14="http://schemas.microsoft.com/office/word/2010/wordml" xmlns:w15="http://schemas.microsoft.com/office/word/2012/wordml" xmlns:w16cex="http://schemas.microsoft.com/office/word/2018/wordml/cex" xmlns:w16cid="http://schemas.microsoft.com/office/word/2016/wordml/cid" xmlns:w16="http://schemas.microsoft.com/office/word/2018/wordml" xmlns:w16se="http://schemas.microsoft.com/office/word/2015/wordml/symex" xmlns:wpg="http://schemas.microsoft.com/office/word/2010/wordprocessingGroup" xmlns:wpi="http://schemas.microsoft.com/office/word/2010/wordprocessingInk" xmlns:wne="http://schemas.microsoft.com/office/word/2006/wordml" xmlns:wps="http://schemas.microsoft.com/office/word/2010/wordprocessingShape" mc:Ignorable="w14 w15 w16se w16cid w16 w16cex wp14">
+<w:document xmlns:wpc="http://schemas.microsoft.com/office/word/2010/wordprocessingCanvas" xmlns:cx="http://schemas.microsoft.com/office/drawing/2014/chartex" xmlns:cx1="http://schemas.microsoft.com/office/drawing/2015/9/8/chartex" xmlns:cx2="http://schemas.microsoft.com/office/drawing/2015/10/21/chartex" xmlns:cx3="http://schemas.microsoft.com/office/drawing/2016/5/9/chartex" xmlns:cx4="http://schemas.microsoft.com/office/drawing/2016/5/10/chartex" xmlns:cx5="http://schemas.microsoft.com/office/drawing/2016/5/11/chartex" xmlns:cx6="http://schemas.microsoft.com/office/drawing/2016/5/12/chartex" xmlns:cx7="http://schemas.microsoft.com/office/drawing/2016/5/13/chartex" xmlns:cx8="http://schemas.microsoft.com/office/drawing/2016/5/14/chartex" xmlns:mc="http://schemas.openxmlformats.org/markup-compatibility/2006" xmlns:aink="http://schemas.microsoft.com/office/drawing/2016/ink" xmlns:am3d="http://schemas.microsoft.com/office/drawing/2017/model3d" xmlns:o="urn:schemas-microsoft-com:office:office" xmlns:r="http://schemas.openxmlformats.org/officeDocument/2006/relationships" xmlns:m="http://schemas.openxmlformats.org/officeDocument/2006/math" xmlns:v="urn:schemas-microsoft-com:vml" xmlns:wp14="http://schemas.microsoft.com/office/word/2010/wordprocessingDrawing" xmlns:wp="http://schemas.openxmlformats.org/drawingml/2006/wordprocessingDrawing" xmlns:w10="urn:schemas-microsoft-com:office:word" xmlns:w="http://schemas.openxmlformats.org/wordprocessingml/2006/main" xmlns:w14="http://schemas.microsoft.com/office/word/2010/wordml" xmlns:w15="http://schemas.microsoft.com/office/word/2012/wordml" xmlns:w16cid="http://schemas.microsoft.com/office/word/2016/wordml/cid" xmlns:w16se="http://schemas.microsoft.com/office/word/2015/wordml/symex" xmlns:wpg="http://schemas.microsoft.com/office/word/2010/wordprocessingGroup" xmlns:wpi="http://schemas.microsoft.com/office/word/2010/wordprocessingInk" xmlns:wne="http://schemas.microsoft.com/office/word/2006/wordml" xmlns:wps="http://schemas.microsoft.com/office/word/2010/wordprocessingShape" mc:Ignorable="w14 w15 w16se w16cid wp14">
   <w:body>
     <w:p>
       <w:pPr>
@@ -751,7 +751,7 @@
                 <w:noProof/>
                 <w:webHidden/>
               </w:rPr>
-              <w:t>4</w:t>
+              <w:t>5</w:t>
             </w:r>
             <w:r>
               <w:rPr>
@@ -1303,7 +1303,7 @@
                 <w:noProof/>
                 <w:webHidden/>
               </w:rPr>
-              <w:t>7</w:t>
+              <w:t>8</w:t>
             </w:r>
             <w:r>
               <w:rPr>
@@ -1487,7 +1487,7 @@
                 <w:noProof/>
                 <w:webHidden/>
               </w:rPr>
-              <w:t>8</w:t>
+              <w:t>9</w:t>
             </w:r>
             <w:r>
               <w:rPr>
@@ -1671,7 +1671,7 @@
                 <w:noProof/>
                 <w:webHidden/>
               </w:rPr>
-              <w:t>9</w:t>
+              <w:t>10</w:t>
             </w:r>
             <w:r>
               <w:rPr>
@@ -3489,41 +3489,13 @@
           <w:szCs w:val="24"/>
         </w:rPr>
       </w:pPr>
-      <w:proofErr w:type="spellStart"/>
-      <w:r>
-        <w:rPr>
-          <w:rFonts w:ascii="Times New Roman" w:hAnsi="Times New Roman" w:cs="Times New Roman"/>
-          <w:sz w:val="24"/>
-          <w:szCs w:val="24"/>
-        </w:rPr>
-        <w:t>Szerzőnkénti</w:t>
-      </w:r>
-      <w:proofErr w:type="spellEnd"/>
-      <w:r>
-        <w:rPr>
-          <w:rFonts w:ascii="Times New Roman" w:hAnsi="Times New Roman" w:cs="Times New Roman"/>
-          <w:sz w:val="24"/>
-          <w:szCs w:val="24"/>
-        </w:rPr>
-        <w:t xml:space="preserve"> lekérdezés megvalósítása MTMT és Google </w:t>
-      </w:r>
-      <w:proofErr w:type="spellStart"/>
-      <w:r>
-        <w:rPr>
-          <w:rFonts w:ascii="Times New Roman" w:hAnsi="Times New Roman" w:cs="Times New Roman"/>
-          <w:sz w:val="24"/>
-          <w:szCs w:val="24"/>
-        </w:rPr>
-        <w:t>Scholar</w:t>
-      </w:r>
-      <w:proofErr w:type="spellEnd"/>
-      <w:r>
-        <w:rPr>
-          <w:rFonts w:ascii="Times New Roman" w:hAnsi="Times New Roman" w:cs="Times New Roman"/>
-          <w:sz w:val="24"/>
-          <w:szCs w:val="24"/>
-        </w:rPr>
-        <w:t xml:space="preserve"> rendszerekben</w:t>
+      <w:r>
+        <w:rPr>
+          <w:rFonts w:ascii="Times New Roman" w:hAnsi="Times New Roman" w:cs="Times New Roman"/>
+          <w:sz w:val="24"/>
+          <w:szCs w:val="24"/>
+        </w:rPr>
+        <w:t>Technológiák kiválasztása</w:t>
       </w:r>
     </w:p>
     <w:p>
@@ -3546,7 +3518,7 @@
           <w:sz w:val="24"/>
           <w:szCs w:val="24"/>
         </w:rPr>
-        <w:t>Adatok letöltésének lehetőségének vizsgálata</w:t>
+        <w:t>Rendszerterv elkészítése</w:t>
       </w:r>
     </w:p>
     <w:p>
@@ -3563,23 +3535,57 @@
           <w:szCs w:val="24"/>
         </w:rPr>
       </w:pPr>
-      <w:proofErr w:type="spellStart"/>
-      <w:r>
-        <w:rPr>
-          <w:rFonts w:ascii="Times New Roman" w:hAnsi="Times New Roman" w:cs="Times New Roman"/>
-          <w:sz w:val="24"/>
-          <w:szCs w:val="24"/>
-        </w:rPr>
-        <w:t>Webscraping</w:t>
-      </w:r>
-      <w:proofErr w:type="spellEnd"/>
-      <w:r>
-        <w:rPr>
-          <w:rFonts w:ascii="Times New Roman" w:hAnsi="Times New Roman" w:cs="Times New Roman"/>
-          <w:sz w:val="24"/>
-          <w:szCs w:val="24"/>
-        </w:rPr>
-        <w:t>, API lehetőségek</w:t>
+      <w:r>
+        <w:rPr>
+          <w:rFonts w:ascii="Times New Roman" w:hAnsi="Times New Roman" w:cs="Times New Roman"/>
+          <w:sz w:val="24"/>
+          <w:szCs w:val="24"/>
+        </w:rPr>
+        <w:t xml:space="preserve">C# </w:t>
+      </w:r>
+      <w:proofErr w:type="spellStart"/>
+      <w:r>
+        <w:rPr>
+          <w:rFonts w:ascii="Times New Roman" w:hAnsi="Times New Roman" w:cs="Times New Roman"/>
+          <w:sz w:val="24"/>
+          <w:szCs w:val="24"/>
+        </w:rPr>
+        <w:t>Forms</w:t>
+      </w:r>
+      <w:proofErr w:type="spellEnd"/>
+      <w:r>
+        <w:rPr>
+          <w:rFonts w:ascii="Times New Roman" w:hAnsi="Times New Roman" w:cs="Times New Roman"/>
+          <w:sz w:val="24"/>
+          <w:szCs w:val="24"/>
+        </w:rPr>
+        <w:t xml:space="preserve"> alkalmazás </w:t>
+      </w:r>
+      <w:proofErr w:type="spellStart"/>
+      <w:r>
+        <w:rPr>
+          <w:rFonts w:ascii="Times New Roman" w:hAnsi="Times New Roman" w:cs="Times New Roman"/>
+          <w:sz w:val="24"/>
+          <w:szCs w:val="24"/>
+        </w:rPr>
+        <w:t>skeleton</w:t>
+      </w:r>
+      <w:proofErr w:type="spellEnd"/>
+      <w:r>
+        <w:rPr>
+          <w:rFonts w:ascii="Times New Roman" w:hAnsi="Times New Roman" w:cs="Times New Roman"/>
+          <w:sz w:val="24"/>
+          <w:szCs w:val="24"/>
+        </w:rPr>
+        <w:t xml:space="preserve"> </w:t>
+      </w:r>
+      <w:r>
+        <w:rPr>
+          <w:rFonts w:ascii="Times New Roman" w:hAnsi="Times New Roman" w:cs="Times New Roman"/>
+          <w:sz w:val="24"/>
+          <w:szCs w:val="24"/>
+        </w:rPr>
+        <w:t>létrehozása</w:t>
       </w:r>
     </w:p>
     <w:p>
@@ -3596,13 +3602,41 @@
           <w:szCs w:val="24"/>
         </w:rPr>
       </w:pPr>
-      <w:r>
-        <w:rPr>
-          <w:rFonts w:ascii="Times New Roman" w:hAnsi="Times New Roman" w:cs="Times New Roman"/>
-          <w:sz w:val="24"/>
-          <w:szCs w:val="24"/>
-        </w:rPr>
-        <w:t>Megfelelő technológia kiválasztása</w:t>
+      <w:proofErr w:type="spellStart"/>
+      <w:r>
+        <w:rPr>
+          <w:rFonts w:ascii="Times New Roman" w:hAnsi="Times New Roman" w:cs="Times New Roman"/>
+          <w:sz w:val="24"/>
+          <w:szCs w:val="24"/>
+        </w:rPr>
+        <w:t>Webscraper</w:t>
+      </w:r>
+      <w:proofErr w:type="spellEnd"/>
+      <w:r>
+        <w:rPr>
+          <w:rFonts w:ascii="Times New Roman" w:hAnsi="Times New Roman" w:cs="Times New Roman"/>
+          <w:sz w:val="24"/>
+          <w:szCs w:val="24"/>
+        </w:rPr>
+        <w:t xml:space="preserve"> (</w:t>
+      </w:r>
+      <w:proofErr w:type="spellStart"/>
+      <w:r>
+        <w:rPr>
+          <w:rFonts w:ascii="Times New Roman" w:hAnsi="Times New Roman" w:cs="Times New Roman"/>
+          <w:sz w:val="24"/>
+          <w:szCs w:val="24"/>
+        </w:rPr>
+        <w:t>Selenium</w:t>
+      </w:r>
+      <w:proofErr w:type="spellEnd"/>
+      <w:r>
+        <w:rPr>
+          <w:rFonts w:ascii="Times New Roman" w:hAnsi="Times New Roman" w:cs="Times New Roman"/>
+          <w:sz w:val="24"/>
+          <w:szCs w:val="24"/>
+        </w:rPr>
+        <w:t>) implementálása</w:t>
       </w:r>
     </w:p>
     <w:p>
@@ -3619,13 +3653,93 @@
           <w:szCs w:val="24"/>
         </w:rPr>
       </w:pPr>
-      <w:r>
-        <w:rPr>
-          <w:rFonts w:ascii="Times New Roman" w:hAnsi="Times New Roman" w:cs="Times New Roman"/>
-          <w:sz w:val="24"/>
-          <w:szCs w:val="24"/>
-        </w:rPr>
-        <w:t>Kigyűjtött adatok osztályokban, változókba tárolása</w:t>
+      <w:proofErr w:type="spellStart"/>
+      <w:r>
+        <w:rPr>
+          <w:rFonts w:ascii="Times New Roman" w:hAnsi="Times New Roman" w:cs="Times New Roman"/>
+          <w:sz w:val="24"/>
+          <w:szCs w:val="24"/>
+        </w:rPr>
+        <w:t>Custom</w:t>
+      </w:r>
+      <w:proofErr w:type="spellEnd"/>
+      <w:r>
+        <w:rPr>
+          <w:rFonts w:ascii="Times New Roman" w:hAnsi="Times New Roman" w:cs="Times New Roman"/>
+          <w:sz w:val="24"/>
+          <w:szCs w:val="24"/>
+        </w:rPr>
+        <w:t xml:space="preserve"> Google </w:t>
+      </w:r>
+      <w:proofErr w:type="spellStart"/>
+      <w:r>
+        <w:rPr>
+          <w:rFonts w:ascii="Times New Roman" w:hAnsi="Times New Roman" w:cs="Times New Roman"/>
+          <w:sz w:val="24"/>
+          <w:szCs w:val="24"/>
+        </w:rPr>
+        <w:t>Scholar</w:t>
+      </w:r>
+      <w:proofErr w:type="spellEnd"/>
+      <w:r>
+        <w:rPr>
+          <w:rFonts w:ascii="Times New Roman" w:hAnsi="Times New Roman" w:cs="Times New Roman"/>
+          <w:sz w:val="24"/>
+          <w:szCs w:val="24"/>
+        </w:rPr>
+        <w:t xml:space="preserve"> API</w:t>
+      </w:r>
+      <w:r>
+        <w:rPr>
+          <w:rFonts w:ascii="Times New Roman" w:hAnsi="Times New Roman" w:cs="Times New Roman"/>
+          <w:sz w:val="24"/>
+          <w:szCs w:val="24"/>
+        </w:rPr>
+        <w:t xml:space="preserve"> (</w:t>
+      </w:r>
+      <w:proofErr w:type="spellStart"/>
+      <w:r>
+        <w:rPr>
+          <w:rFonts w:ascii="Times New Roman" w:hAnsi="Times New Roman" w:cs="Times New Roman"/>
+          <w:sz w:val="24"/>
+          <w:szCs w:val="24"/>
+        </w:rPr>
+        <w:t>scholarly</w:t>
+      </w:r>
+      <w:proofErr w:type="spellEnd"/>
+      <w:r>
+        <w:rPr>
+          <w:rFonts w:ascii="Times New Roman" w:hAnsi="Times New Roman" w:cs="Times New Roman"/>
+          <w:sz w:val="24"/>
+          <w:szCs w:val="24"/>
+        </w:rPr>
+        <w:t xml:space="preserve">, </w:t>
+      </w:r>
+      <w:proofErr w:type="spellStart"/>
+      <w:r>
+        <w:rPr>
+          <w:rFonts w:ascii="Times New Roman" w:hAnsi="Times New Roman" w:cs="Times New Roman"/>
+          <w:sz w:val="24"/>
+          <w:szCs w:val="24"/>
+        </w:rPr>
+        <w:t>flask</w:t>
+      </w:r>
+      <w:proofErr w:type="spellEnd"/>
+      <w:r>
+        <w:rPr>
+          <w:rFonts w:ascii="Times New Roman" w:hAnsi="Times New Roman" w:cs="Times New Roman"/>
+          <w:sz w:val="24"/>
+          <w:szCs w:val="24"/>
+        </w:rPr>
+        <w:t>)</w:t>
+      </w:r>
+      <w:r>
+        <w:rPr>
+          <w:rFonts w:ascii="Times New Roman" w:hAnsi="Times New Roman" w:cs="Times New Roman"/>
+          <w:sz w:val="24"/>
+          <w:szCs w:val="24"/>
+        </w:rPr>
+        <w:t xml:space="preserve"> fejlesztése</w:t>
       </w:r>
     </w:p>
     <w:p>
@@ -3642,13 +3756,63 @@
           <w:szCs w:val="24"/>
         </w:rPr>
       </w:pPr>
-      <w:r>
-        <w:rPr>
-          <w:rFonts w:ascii="Times New Roman" w:hAnsi="Times New Roman" w:cs="Times New Roman"/>
-          <w:sz w:val="24"/>
-          <w:szCs w:val="24"/>
-        </w:rPr>
-        <w:t>Felhasználói felület</w:t>
+      <w:proofErr w:type="spellStart"/>
+      <w:r>
+        <w:rPr>
+          <w:rFonts w:ascii="Times New Roman" w:hAnsi="Times New Roman" w:cs="Times New Roman"/>
+          <w:sz w:val="24"/>
+          <w:szCs w:val="24"/>
+        </w:rPr>
+        <w:t>Custom</w:t>
+      </w:r>
+      <w:proofErr w:type="spellEnd"/>
+      <w:r>
+        <w:rPr>
+          <w:rFonts w:ascii="Times New Roman" w:hAnsi="Times New Roman" w:cs="Times New Roman"/>
+          <w:sz w:val="24"/>
+          <w:szCs w:val="24"/>
+        </w:rPr>
+        <w:t xml:space="preserve"> </w:t>
+      </w:r>
+      <w:r>
+        <w:rPr>
+          <w:rFonts w:ascii="Times New Roman" w:hAnsi="Times New Roman" w:cs="Times New Roman"/>
+          <w:sz w:val="24"/>
+          <w:szCs w:val="24"/>
+        </w:rPr>
+        <w:t>Py</w:t>
+      </w:r>
+      <w:r>
+        <w:rPr>
+          <w:rFonts w:ascii="Times New Roman" w:hAnsi="Times New Roman" w:cs="Times New Roman"/>
+          <w:sz w:val="24"/>
+          <w:szCs w:val="24"/>
+        </w:rPr>
+        <w:t>t</w:t>
+      </w:r>
+      <w:r>
+        <w:rPr>
+          <w:rFonts w:ascii="Times New Roman" w:hAnsi="Times New Roman" w:cs="Times New Roman"/>
+          <w:sz w:val="24"/>
+          <w:szCs w:val="24"/>
+        </w:rPr>
+        <w:t xml:space="preserve">hon </w:t>
+      </w:r>
+      <w:r>
+        <w:rPr>
+          <w:rFonts w:ascii="Times New Roman" w:hAnsi="Times New Roman" w:cs="Times New Roman"/>
+          <w:sz w:val="24"/>
+          <w:szCs w:val="24"/>
+        </w:rPr>
+        <w:t>API integrálása</w:t>
+      </w:r>
+      <w:r>
+        <w:rPr>
+          <w:rFonts w:ascii="Times New Roman" w:hAnsi="Times New Roman" w:cs="Times New Roman"/>
+          <w:sz w:val="24"/>
+          <w:szCs w:val="24"/>
+        </w:rPr>
+        <w:t xml:space="preserve"> C# környezetbe</w:t>
       </w:r>
     </w:p>
     <w:p>
@@ -3665,13 +3829,23 @@
           <w:szCs w:val="24"/>
         </w:rPr>
       </w:pPr>
-      <w:r>
-        <w:rPr>
-          <w:rFonts w:ascii="Times New Roman" w:hAnsi="Times New Roman" w:cs="Times New Roman"/>
-          <w:sz w:val="24"/>
-          <w:szCs w:val="24"/>
-        </w:rPr>
-        <w:t>Találatok összehasonlítása</w:t>
+      <w:proofErr w:type="spellStart"/>
+      <w:r>
+        <w:rPr>
+          <w:rFonts w:ascii="Times New Roman" w:hAnsi="Times New Roman" w:cs="Times New Roman"/>
+          <w:sz w:val="24"/>
+          <w:szCs w:val="24"/>
+        </w:rPr>
+        <w:t>Szerzőnkénti</w:t>
+      </w:r>
+      <w:proofErr w:type="spellEnd"/>
+      <w:r>
+        <w:rPr>
+          <w:rFonts w:ascii="Times New Roman" w:hAnsi="Times New Roman" w:cs="Times New Roman"/>
+          <w:sz w:val="24"/>
+          <w:szCs w:val="24"/>
+        </w:rPr>
+        <w:t xml:space="preserve"> lekérdezés megvalósítása</w:t>
       </w:r>
     </w:p>
     <w:p>
@@ -3694,6 +3868,114 @@
           <w:sz w:val="24"/>
           <w:szCs w:val="24"/>
         </w:rPr>
+        <w:t>Felhasználói felület fejlesztése</w:t>
+      </w:r>
+    </w:p>
+    <w:p>
+      <w:pPr>
+        <w:pStyle w:val="Listaszerbekezds"/>
+        <w:numPr>
+          <w:ilvl w:val="0"/>
+          <w:numId w:val="11"/>
+        </w:numPr>
+        <w:spacing w:after="0" w:line="360" w:lineRule="auto"/>
+        <w:rPr>
+          <w:rFonts w:ascii="Times New Roman" w:hAnsi="Times New Roman" w:cs="Times New Roman"/>
+          <w:sz w:val="24"/>
+          <w:szCs w:val="24"/>
+        </w:rPr>
+      </w:pPr>
+      <w:r>
+        <w:rPr>
+          <w:rFonts w:ascii="Times New Roman" w:hAnsi="Times New Roman" w:cs="Times New Roman"/>
+          <w:sz w:val="24"/>
+          <w:szCs w:val="24"/>
+        </w:rPr>
+        <w:t>Kigyűjtött adatok</w:t>
+      </w:r>
+      <w:r>
+        <w:rPr>
+          <w:rFonts w:ascii="Times New Roman" w:hAnsi="Times New Roman" w:cs="Times New Roman"/>
+          <w:sz w:val="24"/>
+          <w:szCs w:val="24"/>
+        </w:rPr>
+        <w:t xml:space="preserve"> közös adatszerkezetre alakítása</w:t>
+      </w:r>
+      <w:r>
+        <w:rPr>
+          <w:rFonts w:ascii="Times New Roman" w:hAnsi="Times New Roman" w:cs="Times New Roman"/>
+          <w:sz w:val="24"/>
+          <w:szCs w:val="24"/>
+        </w:rPr>
+        <w:t xml:space="preserve"> </w:t>
+      </w:r>
+    </w:p>
+    <w:p>
+      <w:pPr>
+        <w:pStyle w:val="Listaszerbekezds"/>
+        <w:numPr>
+          <w:ilvl w:val="0"/>
+          <w:numId w:val="11"/>
+        </w:numPr>
+        <w:spacing w:after="0" w:line="360" w:lineRule="auto"/>
+        <w:rPr>
+          <w:rFonts w:ascii="Times New Roman" w:hAnsi="Times New Roman" w:cs="Times New Roman"/>
+          <w:sz w:val="24"/>
+          <w:szCs w:val="24"/>
+        </w:rPr>
+      </w:pPr>
+      <w:r>
+        <w:rPr>
+          <w:rFonts w:ascii="Times New Roman" w:hAnsi="Times New Roman" w:cs="Times New Roman"/>
+          <w:sz w:val="24"/>
+          <w:szCs w:val="24"/>
+        </w:rPr>
+        <w:t>Lekért adatok összekötése a felülettel</w:t>
+      </w:r>
+    </w:p>
+    <w:p>
+      <w:pPr>
+        <w:pStyle w:val="Listaszerbekezds"/>
+        <w:numPr>
+          <w:ilvl w:val="0"/>
+          <w:numId w:val="11"/>
+        </w:numPr>
+        <w:spacing w:after="0" w:line="360" w:lineRule="auto"/>
+        <w:rPr>
+          <w:rFonts w:ascii="Times New Roman" w:hAnsi="Times New Roman" w:cs="Times New Roman"/>
+          <w:sz w:val="24"/>
+          <w:szCs w:val="24"/>
+        </w:rPr>
+      </w:pPr>
+      <w:r>
+        <w:rPr>
+          <w:rFonts w:ascii="Times New Roman" w:hAnsi="Times New Roman" w:cs="Times New Roman"/>
+          <w:sz w:val="24"/>
+          <w:szCs w:val="24"/>
+        </w:rPr>
+        <w:t>Találatok összehasonlítása</w:t>
+      </w:r>
+    </w:p>
+    <w:p>
+      <w:pPr>
+        <w:pStyle w:val="Listaszerbekezds"/>
+        <w:numPr>
+          <w:ilvl w:val="0"/>
+          <w:numId w:val="11"/>
+        </w:numPr>
+        <w:spacing w:after="0" w:line="360" w:lineRule="auto"/>
+        <w:rPr>
+          <w:rFonts w:ascii="Times New Roman" w:hAnsi="Times New Roman" w:cs="Times New Roman"/>
+          <w:sz w:val="24"/>
+          <w:szCs w:val="24"/>
+        </w:rPr>
+      </w:pPr>
+      <w:r>
+        <w:rPr>
+          <w:rFonts w:ascii="Times New Roman" w:hAnsi="Times New Roman" w:cs="Times New Roman"/>
+          <w:sz w:val="24"/>
+          <w:szCs w:val="24"/>
+        </w:rPr>
         <w:t>Találatok kiértékelése: különbségek, egyezések megjelenítése</w:t>
       </w:r>
     </w:p>
@@ -3741,6 +4023,12 @@
     </w:p>
     <w:p>
       <w:pPr>
+        <w:pStyle w:val="Szveg"/>
+        <w:ind w:left="360"/>
+      </w:pPr>
+    </w:p>
+    <w:p>
+      <w:pPr>
         <w:pStyle w:val="Listaszerbekezds"/>
         <w:spacing w:after="0" w:line="360" w:lineRule="auto"/>
         <w:ind w:left="360"/>
@@ -4025,7 +4313,15 @@
           <w:sz w:val="24"/>
           <w:szCs w:val="24"/>
         </w:rPr>
-        <w:t xml:space="preserve"> adatok letöltése</w:t>
+        <w:t xml:space="preserve"> adatok </w:t>
+      </w:r>
+      <w:r>
+        <w:rPr>
+          <w:rFonts w:ascii="Times New Roman" w:hAnsi="Times New Roman" w:cs="Times New Roman"/>
+          <w:sz w:val="24"/>
+          <w:szCs w:val="24"/>
+        </w:rPr>
+        <w:t>lekérdezése</w:t>
       </w:r>
     </w:p>
     <w:p>
@@ -4042,13 +4338,23 @@
           <w:szCs w:val="24"/>
         </w:rPr>
       </w:pPr>
-      <w:r>
-        <w:rPr>
-          <w:rFonts w:ascii="Times New Roman" w:hAnsi="Times New Roman" w:cs="Times New Roman"/>
-          <w:sz w:val="24"/>
-          <w:szCs w:val="24"/>
-        </w:rPr>
-        <w:t>Felhasználói felület</w:t>
+      <w:proofErr w:type="spellStart"/>
+      <w:r>
+        <w:rPr>
+          <w:rFonts w:ascii="Times New Roman" w:hAnsi="Times New Roman" w:cs="Times New Roman"/>
+          <w:sz w:val="24"/>
+          <w:szCs w:val="24"/>
+        </w:rPr>
+        <w:t>Flask</w:t>
+      </w:r>
+      <w:proofErr w:type="spellEnd"/>
+      <w:r>
+        <w:rPr>
+          <w:rFonts w:ascii="Times New Roman" w:hAnsi="Times New Roman" w:cs="Times New Roman"/>
+          <w:sz w:val="24"/>
+          <w:szCs w:val="24"/>
+        </w:rPr>
+        <w:t xml:space="preserve"> REST API létrehozása</w:t>
       </w:r>
     </w:p>
     <w:p>
@@ -4071,27 +4377,7 @@
           <w:sz w:val="24"/>
           <w:szCs w:val="24"/>
         </w:rPr>
-        <w:t>Dokumentáció</w:t>
-      </w:r>
-    </w:p>
-    <w:p>
-      <w:pPr>
-        <w:pStyle w:val="Listaszerbekezds"/>
-        <w:spacing w:after="0" w:line="360" w:lineRule="auto"/>
-        <w:ind w:left="360"/>
-        <w:rPr>
-          <w:rFonts w:ascii="Times New Roman" w:hAnsi="Times New Roman" w:cs="Times New Roman"/>
-          <w:sz w:val="24"/>
-          <w:szCs w:val="24"/>
-        </w:rPr>
-      </w:pPr>
-      <w:r>
-        <w:rPr>
-          <w:rFonts w:ascii="Times New Roman" w:hAnsi="Times New Roman" w:cs="Times New Roman"/>
-          <w:sz w:val="24"/>
-          <w:szCs w:val="24"/>
-        </w:rPr>
-        <w:t>Pataki Miklós:</w:t>
+        <w:t>Felhasználói felület</w:t>
       </w:r>
     </w:p>
     <w:p>
@@ -4108,23 +4394,34 @@
           <w:szCs w:val="24"/>
         </w:rPr>
       </w:pPr>
-      <w:proofErr w:type="spellStart"/>
-      <w:r>
-        <w:rPr>
-          <w:rFonts w:ascii="Times New Roman" w:hAnsi="Times New Roman" w:cs="Times New Roman"/>
-          <w:sz w:val="24"/>
-          <w:szCs w:val="24"/>
-        </w:rPr>
-        <w:t>Webscraping</w:t>
-      </w:r>
-      <w:proofErr w:type="spellEnd"/>
-      <w:r>
-        <w:rPr>
-          <w:rFonts w:ascii="Times New Roman" w:hAnsi="Times New Roman" w:cs="Times New Roman"/>
-          <w:sz w:val="24"/>
-          <w:szCs w:val="24"/>
-        </w:rPr>
-        <w:t xml:space="preserve"> technológia elemzése, kiértékelése</w:t>
+      <w:r>
+        <w:rPr>
+          <w:rFonts w:ascii="Times New Roman" w:hAnsi="Times New Roman" w:cs="Times New Roman"/>
+          <w:sz w:val="24"/>
+          <w:szCs w:val="24"/>
+        </w:rPr>
+        <w:t>Dokumentáció</w:t>
+      </w:r>
+    </w:p>
+    <w:p>
+      <w:pPr>
+        <w:pStyle w:val="Listaszerbekezds"/>
+        <w:spacing w:after="0" w:line="360" w:lineRule="auto"/>
+        <w:ind w:left="360"/>
+        <w:rPr>
+          <w:rFonts w:ascii="Times New Roman" w:hAnsi="Times New Roman" w:cs="Times New Roman"/>
+          <w:sz w:val="24"/>
+          <w:szCs w:val="24"/>
+        </w:rPr>
+      </w:pPr>
+      <w:r>
+        <w:rPr>
+          <w:rFonts w:ascii="Times New Roman" w:hAnsi="Times New Roman" w:cs="Times New Roman"/>
+          <w:sz w:val="24"/>
+          <w:szCs w:val="24"/>
+        </w:rPr>
+        <w:lastRenderedPageBreak/>
+        <w:t>Pataki Miklós:</w:t>
       </w:r>
     </w:p>
     <w:p>
@@ -4141,21 +4438,23 @@
           <w:szCs w:val="24"/>
         </w:rPr>
       </w:pPr>
-      <w:r>
-        <w:rPr>
-          <w:rFonts w:ascii="Times New Roman" w:hAnsi="Times New Roman" w:cs="Times New Roman"/>
-          <w:sz w:val="24"/>
-          <w:szCs w:val="24"/>
-        </w:rPr>
-        <w:t xml:space="preserve">MTMT </w:t>
-      </w:r>
-      <w:r>
-        <w:rPr>
-          <w:rFonts w:ascii="Times New Roman" w:hAnsi="Times New Roman" w:cs="Times New Roman"/>
-          <w:sz w:val="24"/>
-          <w:szCs w:val="24"/>
-        </w:rPr>
-        <w:t>rendszerből adatok letöltése</w:t>
+      <w:proofErr w:type="spellStart"/>
+      <w:r>
+        <w:rPr>
+          <w:rFonts w:ascii="Times New Roman" w:hAnsi="Times New Roman" w:cs="Times New Roman"/>
+          <w:sz w:val="24"/>
+          <w:szCs w:val="24"/>
+        </w:rPr>
+        <w:t>Webscraping</w:t>
+      </w:r>
+      <w:proofErr w:type="spellEnd"/>
+      <w:r>
+        <w:rPr>
+          <w:rFonts w:ascii="Times New Roman" w:hAnsi="Times New Roman" w:cs="Times New Roman"/>
+          <w:sz w:val="24"/>
+          <w:szCs w:val="24"/>
+        </w:rPr>
+        <w:t xml:space="preserve"> technológia elemzése, kiértékelése</w:t>
       </w:r>
     </w:p>
     <w:p>
@@ -4178,25 +4477,15 @@
           <w:sz w:val="24"/>
           <w:szCs w:val="24"/>
         </w:rPr>
-        <w:t xml:space="preserve">MTMT és Google </w:t>
-      </w:r>
-      <w:proofErr w:type="spellStart"/>
-      <w:r>
-        <w:rPr>
-          <w:rFonts w:ascii="Times New Roman" w:hAnsi="Times New Roman" w:cs="Times New Roman"/>
-          <w:sz w:val="24"/>
-          <w:szCs w:val="24"/>
-        </w:rPr>
-        <w:t>Scholar</w:t>
-      </w:r>
-      <w:proofErr w:type="spellEnd"/>
-      <w:r>
-        <w:rPr>
-          <w:rFonts w:ascii="Times New Roman" w:hAnsi="Times New Roman" w:cs="Times New Roman"/>
-          <w:sz w:val="24"/>
-          <w:szCs w:val="24"/>
-        </w:rPr>
-        <w:t xml:space="preserve"> adatok integrációja</w:t>
+        <w:t xml:space="preserve">MTMT </w:t>
+      </w:r>
+      <w:r>
+        <w:rPr>
+          <w:rFonts w:ascii="Times New Roman" w:hAnsi="Times New Roman" w:cs="Times New Roman"/>
+          <w:sz w:val="24"/>
+          <w:szCs w:val="24"/>
+        </w:rPr>
+        <w:t>rendszerből adatok letöltése</w:t>
       </w:r>
     </w:p>
     <w:p>
@@ -4219,7 +4508,25 @@
           <w:sz w:val="24"/>
           <w:szCs w:val="24"/>
         </w:rPr>
-        <w:t>Felhasználói felület kialakítása</w:t>
+        <w:t xml:space="preserve">MTMT és Google </w:t>
+      </w:r>
+      <w:proofErr w:type="spellStart"/>
+      <w:r>
+        <w:rPr>
+          <w:rFonts w:ascii="Times New Roman" w:hAnsi="Times New Roman" w:cs="Times New Roman"/>
+          <w:sz w:val="24"/>
+          <w:szCs w:val="24"/>
+        </w:rPr>
+        <w:t>Scholar</w:t>
+      </w:r>
+      <w:proofErr w:type="spellEnd"/>
+      <w:r>
+        <w:rPr>
+          <w:rFonts w:ascii="Times New Roman" w:hAnsi="Times New Roman" w:cs="Times New Roman"/>
+          <w:sz w:val="24"/>
+          <w:szCs w:val="24"/>
+        </w:rPr>
+        <w:t xml:space="preserve"> adatok integrációja</w:t>
       </w:r>
     </w:p>
     <w:p>
@@ -4242,6 +4549,29 @@
           <w:sz w:val="24"/>
           <w:szCs w:val="24"/>
         </w:rPr>
+        <w:t>Felhasználói felület kialakítása</w:t>
+      </w:r>
+    </w:p>
+    <w:p>
+      <w:pPr>
+        <w:pStyle w:val="Listaszerbekezds"/>
+        <w:numPr>
+          <w:ilvl w:val="0"/>
+          <w:numId w:val="12"/>
+        </w:numPr>
+        <w:spacing w:after="0" w:line="360" w:lineRule="auto"/>
+        <w:rPr>
+          <w:rFonts w:ascii="Times New Roman" w:hAnsi="Times New Roman" w:cs="Times New Roman"/>
+          <w:sz w:val="24"/>
+          <w:szCs w:val="24"/>
+        </w:rPr>
+      </w:pPr>
+      <w:r>
+        <w:rPr>
+          <w:rFonts w:ascii="Times New Roman" w:hAnsi="Times New Roman" w:cs="Times New Roman"/>
+          <w:sz w:val="24"/>
+          <w:szCs w:val="24"/>
+        </w:rPr>
         <w:t>Dokumentáció</w:t>
       </w:r>
     </w:p>
@@ -4292,7 +4622,6 @@
           <w:sz w:val="24"/>
           <w:szCs w:val="24"/>
         </w:rPr>
-        <w:lastRenderedPageBreak/>
         <w:t xml:space="preserve">Az MTMT publikációs lista Google </w:t>
       </w:r>
       <w:proofErr w:type="spellStart"/>
@@ -4558,7 +4887,23 @@
           <w:sz w:val="24"/>
           <w:szCs w:val="24"/>
         </w:rPr>
-        <w:t xml:space="preserve"> segítségével könnyedén és gyorsan létrehozható egy olyan grafikus felület, amivel látványosan megjeleníthetők a publikációk. A két felületről bekért adatokat betöltjük egy egymáshoz közel lévő, egymás mellet elhelyezkedő </w:t>
+        <w:t xml:space="preserve"> segítségével könnyedén és gyorsan létrehozható egy olyan grafikus felület, amivel látványosan megjeleníthetők a publikációk. A két felületről </w:t>
+      </w:r>
+      <w:r>
+        <w:rPr>
+          <w:rFonts w:ascii="Times New Roman" w:hAnsi="Times New Roman" w:cs="Times New Roman"/>
+          <w:sz w:val="24"/>
+          <w:szCs w:val="24"/>
+        </w:rPr>
+        <w:t>lekért</w:t>
+      </w:r>
+      <w:r>
+        <w:rPr>
+          <w:rFonts w:ascii="Times New Roman" w:hAnsi="Times New Roman" w:cs="Times New Roman"/>
+          <w:sz w:val="24"/>
+          <w:szCs w:val="24"/>
+        </w:rPr>
+        <w:t xml:space="preserve"> adatokat betöltjük egy egymáshoz közel lévő, egymás mellet elhelyezkedő </w:t>
       </w:r>
       <w:proofErr w:type="spellStart"/>
       <w:r>
@@ -4756,7 +5101,16 @@
           <w:sz w:val="24"/>
           <w:szCs w:val="24"/>
         </w:rPr>
-        <w:t>Az MTMT rendszer, másnéven a Magyar Tudományos Művek tára, egy olyan webalkalmazás, ami kifejezetten azért jött létre, hogy legyen egy sok célra felhasználható nemzeti bibliográfiai adatbázis Magyarországon. Az öt alapító intézmény egyetértett abban, hogy a hazai tudományos kutatómunkák nyilvántartására és bemutatására meg kell valósítani ezt az alkalmazást, a rendszerhez csatlakozó szervezetek segítségével. Ennek a közös rendszernek a megalkotása több előnnyel járt:</w:t>
+        <w:t xml:space="preserve">Az MTMT rendszer, másnéven a Magyar Tudományos Művek tára, egy olyan webalkalmazás, ami kifejezetten azért jött létre, hogy legyen egy sok célra felhasználható nemzeti bibliográfiai adatbázis Magyarországon. Az öt alapító </w:t>
+      </w:r>
+      <w:r>
+        <w:rPr>
+          <w:rFonts w:ascii="Times New Roman" w:hAnsi="Times New Roman" w:cs="Times New Roman"/>
+          <w:sz w:val="24"/>
+          <w:szCs w:val="24"/>
+        </w:rPr>
+        <w:lastRenderedPageBreak/>
+        <w:t>intézmény egyetértett abban, hogy a hazai tudományos kutatómunkák nyilvántartására és bemutatására meg kell valósítani ezt az alkalmazást, a rendszerhez csatlakozó szervezetek segítségével. Ennek a közös rendszernek a megalkotása több előnnyel járt:</w:t>
       </w:r>
     </w:p>
     <w:p>
@@ -4825,7 +5179,6 @@
           <w:sz w:val="24"/>
           <w:szCs w:val="24"/>
         </w:rPr>
-        <w:lastRenderedPageBreak/>
         <w:t>Sok célra felhasználhatóak az adatok</w:t>
       </w:r>
     </w:p>
@@ -5250,6 +5603,7 @@
           <w:sz w:val="24"/>
           <w:szCs w:val="24"/>
         </w:rPr>
+        <w:lastRenderedPageBreak/>
         <w:t>Jól láthatóan jelzi a kapcsolódó műveket, idézeteket, szerzőket és publikációkat.</w:t>
       </w:r>
     </w:p>
@@ -5356,16 +5710,7 @@
           <w:sz w:val="24"/>
           <w:szCs w:val="24"/>
         </w:rPr>
-        <w:t xml:space="preserve"> célja, hogy rangsorolja a dokumentumokat a kutató módjára, mérlegelve a publikációk teljes szövegét, megjelenésének helyét, azt, hogy hol készült </w:t>
-      </w:r>
-      <w:r>
-        <w:rPr>
-          <w:rFonts w:ascii="Times New Roman" w:hAnsi="Times New Roman" w:cs="Times New Roman"/>
-          <w:sz w:val="24"/>
-          <w:szCs w:val="24"/>
-        </w:rPr>
-        <w:lastRenderedPageBreak/>
-        <w:t>a kutatás, másrészt azt is, hogy milyen gyakorisággal idézte más tudományos szakirodalom a művet a közelmúltban.</w:t>
+        <w:t xml:space="preserve"> célja, hogy rangsorolja a dokumentumokat a kutató módjára, mérlegelve a publikációk teljes szövegét, megjelenésének helyét, azt, hogy hol készült a kutatás, másrészt azt is, hogy milyen gyakorisággal idézte más tudományos szakirodalom a művet a közelmúltban.</w:t>
       </w:r>
     </w:p>
     <w:p>
@@ -5529,14 +5874,32 @@
       </w:r>
       <w:proofErr w:type="spellStart"/>
       <w:r>
-        <w:t>adatkigyűjés</w:t>
+        <w:t>adatkigyűj</w:t>
+      </w:r>
+      <w:r>
+        <w:t>t</w:t>
+      </w:r>
+      <w:r>
+        <w:t>és</w:t>
       </w:r>
       <w:proofErr w:type="spellEnd"/>
       <w:r>
         <w:t xml:space="preserve"> nem egy egyszerű feladat</w:t>
       </w:r>
       <w:r>
-        <w:t>, ezért a fejlesztés kezdése előtt szükséges volt feltérképezni a lehetőségeket a megvalósítással kapcsolatban. Az MTM oldal egy jól rendszerezett weboldal, ahonnan rengeteg információ kinyerhető, viszont alapjában nem rendelkezik bármilyen API-</w:t>
+        <w:t xml:space="preserve">, ezért a fejlesztés </w:t>
+      </w:r>
+      <w:r>
+        <w:t>kezdete</w:t>
+      </w:r>
+      <w:r>
+        <w:t xml:space="preserve"> előtt szükséges volt feltérképezni a lehetőségeket a megvalósítással kapcsolatban. Az MTM</w:t>
+      </w:r>
+      <w:r>
+        <w:t>T</w:t>
+      </w:r>
+      <w:r>
+        <w:t xml:space="preserve"> oldal egy jól rendszerezett weboldal, ahonnan rengeteg információ kinyerhető, viszont alapjában nem rendelkezik bármilyen API-</w:t>
       </w:r>
       <w:proofErr w:type="spellStart"/>
       <w:r>
@@ -5812,6 +6175,7 @@
           <w:sz w:val="24"/>
           <w:szCs w:val="24"/>
         </w:rPr>
+        <w:lastRenderedPageBreak/>
         <w:t xml:space="preserve">adatokat. </w:t>
       </w:r>
       <w:r>
@@ -6036,16 +6400,7 @@
           <w:sz w:val="24"/>
           <w:szCs w:val="24"/>
         </w:rPr>
-        <w:t xml:space="preserve"> API csökkenti a saját proxy infrastruktúrájának kiépítésének és fenntartásának </w:t>
-      </w:r>
-      <w:r>
-        <w:rPr>
-          <w:rFonts w:ascii="Times New Roman" w:hAnsi="Times New Roman" w:cs="Times New Roman"/>
-          <w:sz w:val="24"/>
-          <w:szCs w:val="24"/>
-        </w:rPr>
-        <w:lastRenderedPageBreak/>
-        <w:t xml:space="preserve">szükségességét. Egyszerűen elküldi a </w:t>
+        <w:t xml:space="preserve"> API csökkenti a saját proxy infrastruktúrájának kiépítésének és fenntartásának szükségességét. Egyszerűen elküldi a </w:t>
       </w:r>
       <w:proofErr w:type="spellStart"/>
       <w:r>
@@ -6987,6 +7342,7 @@
           <w:sz w:val="24"/>
           <w:szCs w:val="24"/>
         </w:rPr>
+        <w:lastRenderedPageBreak/>
         <w:t>Előnyök</w:t>
       </w:r>
     </w:p>
@@ -7135,7 +7491,6 @@
           <w:sz w:val="24"/>
           <w:szCs w:val="24"/>
         </w:rPr>
-        <w:lastRenderedPageBreak/>
         <w:t xml:space="preserve">Egy másik, harmadik féltől származó Google </w:t>
       </w:r>
       <w:proofErr w:type="spellStart"/>
@@ -7749,6 +8104,7 @@
           <w:sz w:val="24"/>
           <w:szCs w:val="24"/>
         </w:rPr>
+        <w:lastRenderedPageBreak/>
         <w:t xml:space="preserve">Nem ad olyan részletes adatokat, mint a többi API, és nem </w:t>
       </w:r>
       <w:r>
@@ -7991,16 +8347,7 @@
           <w:sz w:val="24"/>
           <w:szCs w:val="24"/>
         </w:rPr>
-        <w:t xml:space="preserve"> a számítógép IP-címének felhasználásával, így a Google letilthatja IP-címét, ha túl sok adatot próbálunk meg kinyerni ezzel az eszközzel. Tehát, ha több mint pár száz keresési </w:t>
-      </w:r>
-      <w:r>
-        <w:rPr>
-          <w:rFonts w:ascii="Times New Roman" w:hAnsi="Times New Roman" w:cs="Times New Roman"/>
-          <w:sz w:val="24"/>
-          <w:szCs w:val="24"/>
-        </w:rPr>
-        <w:lastRenderedPageBreak/>
-        <w:t xml:space="preserve">eredményt kell kinyernünk a Google </w:t>
+        <w:t xml:space="preserve"> a számítógép IP-címének felhasználásával, így a Google letilthatja IP-címét, ha túl sok adatot próbálunk meg kinyerni ezzel az eszközzel. Tehát, ha több mint pár száz keresési eredményt kell kinyernünk a Google </w:t>
       </w:r>
       <w:proofErr w:type="spellStart"/>
       <w:r>
@@ -11491,7 +11838,23 @@
           <w:szCs w:val="24"/>
         </w:rPr>
         <w:lastRenderedPageBreak/>
-        <w:t xml:space="preserve">adja vissza a lekért adatokat, ezért ez magában a </w:t>
+        <w:t>adja vissza a lekért adatokat, ezért ez</w:t>
+      </w:r>
+      <w:r>
+        <w:rPr>
+          <w:rFonts w:ascii="Times New Roman" w:hAnsi="Times New Roman" w:cs="Times New Roman"/>
+          <w:sz w:val="24"/>
+          <w:szCs w:val="24"/>
+        </w:rPr>
+        <w:t>t</w:t>
+      </w:r>
+      <w:r>
+        <w:rPr>
+          <w:rFonts w:ascii="Times New Roman" w:hAnsi="Times New Roman" w:cs="Times New Roman"/>
+          <w:sz w:val="24"/>
+          <w:szCs w:val="24"/>
+        </w:rPr>
+        <w:t xml:space="preserve"> magában a </w:t>
       </w:r>
       <w:proofErr w:type="spellStart"/>
       <w:r>
@@ -11944,8 +12307,10 @@
         </w:rPr>
         <w:t>Adatok kigyűjtése, találatok megjelenítése</w:t>
       </w:r>
+      <w:bookmarkStart w:id="35" w:name="_GoBack"/>
       <w:bookmarkEnd w:id="34"/>
     </w:p>
+    <w:bookmarkEnd w:id="35"/>
     <w:p>
       <w:pPr>
         <w:pStyle w:val="Szveg"/>
@@ -12064,7 +12429,7 @@
           <w:szCs w:val="24"/>
         </w:rPr>
       </w:pPr>
-      <w:bookmarkStart w:id="35" w:name="_Toc67319690"/>
+      <w:bookmarkStart w:id="36" w:name="_Toc67319690"/>
       <w:r>
         <w:rPr>
           <w:rFonts w:ascii="Times New Roman" w:hAnsi="Times New Roman" w:cs="Times New Roman"/>
@@ -12085,7 +12450,7 @@
         </w:rPr>
         <w:t>d</w:t>
       </w:r>
-      <w:bookmarkEnd w:id="35"/>
+      <w:bookmarkEnd w:id="36"/>
     </w:p>
     <w:p>
       <w:pPr>
@@ -12104,7 +12469,7 @@
           <w:szCs w:val="24"/>
         </w:rPr>
       </w:pPr>
-      <w:bookmarkStart w:id="36" w:name="_Toc67319691"/>
+      <w:bookmarkStart w:id="37" w:name="_Toc67319691"/>
       <w:r>
         <w:rPr>
           <w:rFonts w:ascii="Times New Roman" w:hAnsi="Times New Roman" w:cs="Times New Roman"/>
@@ -12115,7 +12480,7 @@
         </w:rPr>
         <w:t>Automatikus/szoftverrel történő összehasonlítás előnye a manuálissal szemben</w:t>
       </w:r>
-      <w:bookmarkEnd w:id="36"/>
+      <w:bookmarkEnd w:id="37"/>
     </w:p>
     <w:p>
       <w:pPr>
@@ -12149,7 +12514,7 @@
           <w:szCs w:val="24"/>
         </w:rPr>
       </w:pPr>
-      <w:bookmarkStart w:id="37" w:name="_Toc67319692"/>
+      <w:bookmarkStart w:id="38" w:name="_Toc67319692"/>
       <w:r>
         <w:rPr>
           <w:rFonts w:ascii="Times New Roman" w:hAnsi="Times New Roman" w:cs="Times New Roman"/>
@@ -12160,7 +12525,7 @@
         </w:rPr>
         <w:t>Adatok összehasonlítása és kiértékelése, különbségek felfedezése</w:t>
       </w:r>
-      <w:bookmarkEnd w:id="37"/>
+      <w:bookmarkEnd w:id="38"/>
     </w:p>
     <w:p>
       <w:pPr>
@@ -12219,7 +12584,7 @@
           <w:szCs w:val="24"/>
         </w:rPr>
       </w:pPr>
-      <w:bookmarkStart w:id="38" w:name="_Toc67319693"/>
+      <w:bookmarkStart w:id="39" w:name="_Toc67319693"/>
       <w:r>
         <w:rPr>
           <w:rFonts w:ascii="Times New Roman" w:hAnsi="Times New Roman" w:cs="Times New Roman"/>
@@ -12231,7 +12596,7 @@
         <w:lastRenderedPageBreak/>
         <w:t>Irodalomjegyzék</w:t>
       </w:r>
-      <w:bookmarkEnd w:id="38"/>
+      <w:bookmarkEnd w:id="39"/>
     </w:p>
     <w:p>
       <w:pPr>
@@ -12379,7 +12744,7 @@
 </file>
 
 <file path=word/endnotes.xml><?xml version="1.0" encoding="utf-8"?>
-<w:endnotes xmlns:wpc="http://schemas.microsoft.com/office/word/2010/wordprocessingCanvas" xmlns:cx="http://schemas.microsoft.com/office/drawing/2014/chartex" xmlns:cx1="http://schemas.microsoft.com/office/drawing/2015/9/8/chartex" xmlns:cx2="http://schemas.microsoft.com/office/drawing/2015/10/21/chartex" xmlns:cx3="http://schemas.microsoft.com/office/drawing/2016/5/9/chartex" xmlns:cx4="http://schemas.microsoft.com/office/drawing/2016/5/10/chartex" xmlns:cx5="http://schemas.microsoft.com/office/drawing/2016/5/11/chartex" xmlns:cx6="http://schemas.microsoft.com/office/drawing/2016/5/12/chartex" xmlns:cx7="http://schemas.microsoft.com/office/drawing/2016/5/13/chartex" xmlns:cx8="http://schemas.microsoft.com/office/drawing/2016/5/14/chartex" xmlns:mc="http://schemas.openxmlformats.org/markup-compatibility/2006" xmlns:aink="http://schemas.microsoft.com/office/drawing/2016/ink" xmlns:am3d="http://schemas.microsoft.com/office/drawing/2017/model3d" xmlns:o="urn:schemas-microsoft-com:office:office" xmlns:r="http://schemas.openxmlformats.org/officeDocument/2006/relationships" xmlns:m="http://schemas.openxmlformats.org/officeDocument/2006/math" xmlns:v="urn:schemas-microsoft-com:vml" xmlns:wp14="http://schemas.microsoft.com/office/word/2010/wordprocessingDrawing" xmlns:wp="http://schemas.openxmlformats.org/drawingml/2006/wordprocessingDrawing" xmlns:w10="urn:schemas-microsoft-com:office:word" xmlns:w="http://schemas.openxmlformats.org/wordprocessingml/2006/main" xmlns:w14="http://schemas.microsoft.com/office/word/2010/wordml" xmlns:w15="http://schemas.microsoft.com/office/word/2012/wordml" xmlns:w16cex="http://schemas.microsoft.com/office/word/2018/wordml/cex" xmlns:w16cid="http://schemas.microsoft.com/office/word/2016/wordml/cid" xmlns:w16="http://schemas.microsoft.com/office/word/2018/wordml" xmlns:w16se="http://schemas.microsoft.com/office/word/2015/wordml/symex" xmlns:wpg="http://schemas.microsoft.com/office/word/2010/wordprocessingGroup" xmlns:wpi="http://schemas.microsoft.com/office/word/2010/wordprocessingInk" xmlns:wne="http://schemas.microsoft.com/office/word/2006/wordml" xmlns:wps="http://schemas.microsoft.com/office/word/2010/wordprocessingShape" mc:Ignorable="w14 w15 w16se w16cid w16 w16cex wp14">
+<w:endnotes xmlns:wpc="http://schemas.microsoft.com/office/word/2010/wordprocessingCanvas" xmlns:cx="http://schemas.microsoft.com/office/drawing/2014/chartex" xmlns:cx1="http://schemas.microsoft.com/office/drawing/2015/9/8/chartex" xmlns:cx2="http://schemas.microsoft.com/office/drawing/2015/10/21/chartex" xmlns:cx3="http://schemas.microsoft.com/office/drawing/2016/5/9/chartex" xmlns:cx4="http://schemas.microsoft.com/office/drawing/2016/5/10/chartex" xmlns:cx5="http://schemas.microsoft.com/office/drawing/2016/5/11/chartex" xmlns:cx6="http://schemas.microsoft.com/office/drawing/2016/5/12/chartex" xmlns:cx7="http://schemas.microsoft.com/office/drawing/2016/5/13/chartex" xmlns:cx8="http://schemas.microsoft.com/office/drawing/2016/5/14/chartex" xmlns:mc="http://schemas.openxmlformats.org/markup-compatibility/2006" xmlns:aink="http://schemas.microsoft.com/office/drawing/2016/ink" xmlns:am3d="http://schemas.microsoft.com/office/drawing/2017/model3d" xmlns:o="urn:schemas-microsoft-com:office:office" xmlns:r="http://schemas.openxmlformats.org/officeDocument/2006/relationships" xmlns:m="http://schemas.openxmlformats.org/officeDocument/2006/math" xmlns:v="urn:schemas-microsoft-com:vml" xmlns:wp14="http://schemas.microsoft.com/office/word/2010/wordprocessingDrawing" xmlns:wp="http://schemas.openxmlformats.org/drawingml/2006/wordprocessingDrawing" xmlns:w10="urn:schemas-microsoft-com:office:word" xmlns:w="http://schemas.openxmlformats.org/wordprocessingml/2006/main" xmlns:w14="http://schemas.microsoft.com/office/word/2010/wordml" xmlns:w15="http://schemas.microsoft.com/office/word/2012/wordml" xmlns:w16cid="http://schemas.microsoft.com/office/word/2016/wordml/cid" xmlns:w16se="http://schemas.microsoft.com/office/word/2015/wordml/symex" xmlns:wpg="http://schemas.microsoft.com/office/word/2010/wordprocessingGroup" xmlns:wpi="http://schemas.microsoft.com/office/word/2010/wordprocessingInk" xmlns:wne="http://schemas.microsoft.com/office/word/2006/wordml" xmlns:wps="http://schemas.microsoft.com/office/word/2010/wordprocessingShape" mc:Ignorable="w14 w15 w16se w16cid wp14">
   <w:endnote w:type="separator" w:id="-1">
     <w:p>
       <w:pPr>
@@ -12404,7 +12769,7 @@
 </file>
 
 <file path=word/footer1.xml><?xml version="1.0" encoding="utf-8"?>
-<w:ftr xmlns:wpc="http://schemas.microsoft.com/office/word/2010/wordprocessingCanvas" xmlns:cx="http://schemas.microsoft.com/office/drawing/2014/chartex" xmlns:cx1="http://schemas.microsoft.com/office/drawing/2015/9/8/chartex" xmlns:cx2="http://schemas.microsoft.com/office/drawing/2015/10/21/chartex" xmlns:cx3="http://schemas.microsoft.com/office/drawing/2016/5/9/chartex" xmlns:cx4="http://schemas.microsoft.com/office/drawing/2016/5/10/chartex" xmlns:cx5="http://schemas.microsoft.com/office/drawing/2016/5/11/chartex" xmlns:cx6="http://schemas.microsoft.com/office/drawing/2016/5/12/chartex" xmlns:cx7="http://schemas.microsoft.com/office/drawing/2016/5/13/chartex" xmlns:cx8="http://schemas.microsoft.com/office/drawing/2016/5/14/chartex" xmlns:mc="http://schemas.openxmlformats.org/markup-compatibility/2006" xmlns:aink="http://schemas.microsoft.com/office/drawing/2016/ink" xmlns:am3d="http://schemas.microsoft.com/office/drawing/2017/model3d" xmlns:o="urn:schemas-microsoft-com:office:office" xmlns:r="http://schemas.openxmlformats.org/officeDocument/2006/relationships" xmlns:m="http://schemas.openxmlformats.org/officeDocument/2006/math" xmlns:v="urn:schemas-microsoft-com:vml" xmlns:wp14="http://schemas.microsoft.com/office/word/2010/wordprocessingDrawing" xmlns:wp="http://schemas.openxmlformats.org/drawingml/2006/wordprocessingDrawing" xmlns:w10="urn:schemas-microsoft-com:office:word" xmlns:w="http://schemas.openxmlformats.org/wordprocessingml/2006/main" xmlns:w14="http://schemas.microsoft.com/office/word/2010/wordml" xmlns:w15="http://schemas.microsoft.com/office/word/2012/wordml" xmlns:w16cex="http://schemas.microsoft.com/office/word/2018/wordml/cex" xmlns:w16cid="http://schemas.microsoft.com/office/word/2016/wordml/cid" xmlns:w16="http://schemas.microsoft.com/office/word/2018/wordml" xmlns:w16se="http://schemas.microsoft.com/office/word/2015/wordml/symex" xmlns:wpg="http://schemas.microsoft.com/office/word/2010/wordprocessingGroup" xmlns:wpi="http://schemas.microsoft.com/office/word/2010/wordprocessingInk" xmlns:wne="http://schemas.microsoft.com/office/word/2006/wordml" xmlns:wps="http://schemas.microsoft.com/office/word/2010/wordprocessingShape" mc:Ignorable="w14 w15 w16se w16cid w16 w16cex wp14">
+<w:ftr xmlns:wpc="http://schemas.microsoft.com/office/word/2010/wordprocessingCanvas" xmlns:cx="http://schemas.microsoft.com/office/drawing/2014/chartex" xmlns:cx1="http://schemas.microsoft.com/office/drawing/2015/9/8/chartex" xmlns:cx2="http://schemas.microsoft.com/office/drawing/2015/10/21/chartex" xmlns:cx3="http://schemas.microsoft.com/office/drawing/2016/5/9/chartex" xmlns:cx4="http://schemas.microsoft.com/office/drawing/2016/5/10/chartex" xmlns:cx5="http://schemas.microsoft.com/office/drawing/2016/5/11/chartex" xmlns:cx6="http://schemas.microsoft.com/office/drawing/2016/5/12/chartex" xmlns:cx7="http://schemas.microsoft.com/office/drawing/2016/5/13/chartex" xmlns:cx8="http://schemas.microsoft.com/office/drawing/2016/5/14/chartex" xmlns:mc="http://schemas.openxmlformats.org/markup-compatibility/2006" xmlns:aink="http://schemas.microsoft.com/office/drawing/2016/ink" xmlns:am3d="http://schemas.microsoft.com/office/drawing/2017/model3d" xmlns:o="urn:schemas-microsoft-com:office:office" xmlns:r="http://schemas.openxmlformats.org/officeDocument/2006/relationships" xmlns:m="http://schemas.openxmlformats.org/officeDocument/2006/math" xmlns:v="urn:schemas-microsoft-com:vml" xmlns:wp14="http://schemas.microsoft.com/office/word/2010/wordprocessingDrawing" xmlns:wp="http://schemas.openxmlformats.org/drawingml/2006/wordprocessingDrawing" xmlns:w10="urn:schemas-microsoft-com:office:word" xmlns:w="http://schemas.openxmlformats.org/wordprocessingml/2006/main" xmlns:w14="http://schemas.microsoft.com/office/word/2010/wordml" xmlns:w15="http://schemas.microsoft.com/office/word/2012/wordml" xmlns:w16cid="http://schemas.microsoft.com/office/word/2016/wordml/cid" xmlns:w16se="http://schemas.microsoft.com/office/word/2015/wordml/symex" xmlns:wpg="http://schemas.microsoft.com/office/word/2010/wordprocessingGroup" xmlns:wpi="http://schemas.microsoft.com/office/word/2010/wordprocessingInk" xmlns:wne="http://schemas.microsoft.com/office/word/2006/wordml" xmlns:wps="http://schemas.microsoft.com/office/word/2010/wordprocessingShape" mc:Ignorable="w14 w15 w16se w16cid wp14">
   <w:p>
     <w:pPr>
       <w:pStyle w:val="llb"/>
@@ -12522,7 +12887,7 @@
 </file>
 
 <file path=word/footer2.xml><?xml version="1.0" encoding="utf-8"?>
-<w:ftr xmlns:wpc="http://schemas.microsoft.com/office/word/2010/wordprocessingCanvas" xmlns:cx="http://schemas.microsoft.com/office/drawing/2014/chartex" xmlns:cx1="http://schemas.microsoft.com/office/drawing/2015/9/8/chartex" xmlns:cx2="http://schemas.microsoft.com/office/drawing/2015/10/21/chartex" xmlns:cx3="http://schemas.microsoft.com/office/drawing/2016/5/9/chartex" xmlns:cx4="http://schemas.microsoft.com/office/drawing/2016/5/10/chartex" xmlns:cx5="http://schemas.microsoft.com/office/drawing/2016/5/11/chartex" xmlns:cx6="http://schemas.microsoft.com/office/drawing/2016/5/12/chartex" xmlns:cx7="http://schemas.microsoft.com/office/drawing/2016/5/13/chartex" xmlns:cx8="http://schemas.microsoft.com/office/drawing/2016/5/14/chartex" xmlns:mc="http://schemas.openxmlformats.org/markup-compatibility/2006" xmlns:aink="http://schemas.microsoft.com/office/drawing/2016/ink" xmlns:am3d="http://schemas.microsoft.com/office/drawing/2017/model3d" xmlns:o="urn:schemas-microsoft-com:office:office" xmlns:r="http://schemas.openxmlformats.org/officeDocument/2006/relationships" xmlns:m="http://schemas.openxmlformats.org/officeDocument/2006/math" xmlns:v="urn:schemas-microsoft-com:vml" xmlns:wp14="http://schemas.microsoft.com/office/word/2010/wordprocessingDrawing" xmlns:wp="http://schemas.openxmlformats.org/drawingml/2006/wordprocessingDrawing" xmlns:w10="urn:schemas-microsoft-com:office:word" xmlns:w="http://schemas.openxmlformats.org/wordprocessingml/2006/main" xmlns:w14="http://schemas.microsoft.com/office/word/2010/wordml" xmlns:w15="http://schemas.microsoft.com/office/word/2012/wordml" xmlns:w16cex="http://schemas.microsoft.com/office/word/2018/wordml/cex" xmlns:w16cid="http://schemas.microsoft.com/office/word/2016/wordml/cid" xmlns:w16="http://schemas.microsoft.com/office/word/2018/wordml" xmlns:w16se="http://schemas.microsoft.com/office/word/2015/wordml/symex" xmlns:wpg="http://schemas.microsoft.com/office/word/2010/wordprocessingGroup" xmlns:wpi="http://schemas.microsoft.com/office/word/2010/wordprocessingInk" xmlns:wne="http://schemas.microsoft.com/office/word/2006/wordml" xmlns:wps="http://schemas.microsoft.com/office/word/2010/wordprocessingShape" mc:Ignorable="w14 w15 w16se w16cid w16 w16cex wp14">
+<w:ftr xmlns:wpc="http://schemas.microsoft.com/office/word/2010/wordprocessingCanvas" xmlns:cx="http://schemas.microsoft.com/office/drawing/2014/chartex" xmlns:cx1="http://schemas.microsoft.com/office/drawing/2015/9/8/chartex" xmlns:cx2="http://schemas.microsoft.com/office/drawing/2015/10/21/chartex" xmlns:cx3="http://schemas.microsoft.com/office/drawing/2016/5/9/chartex" xmlns:cx4="http://schemas.microsoft.com/office/drawing/2016/5/10/chartex" xmlns:cx5="http://schemas.microsoft.com/office/drawing/2016/5/11/chartex" xmlns:cx6="http://schemas.microsoft.com/office/drawing/2016/5/12/chartex" xmlns:cx7="http://schemas.microsoft.com/office/drawing/2016/5/13/chartex" xmlns:cx8="http://schemas.microsoft.com/office/drawing/2016/5/14/chartex" xmlns:mc="http://schemas.openxmlformats.org/markup-compatibility/2006" xmlns:aink="http://schemas.microsoft.com/office/drawing/2016/ink" xmlns:am3d="http://schemas.microsoft.com/office/drawing/2017/model3d" xmlns:o="urn:schemas-microsoft-com:office:office" xmlns:r="http://schemas.openxmlformats.org/officeDocument/2006/relationships" xmlns:m="http://schemas.openxmlformats.org/officeDocument/2006/math" xmlns:v="urn:schemas-microsoft-com:vml" xmlns:wp14="http://schemas.microsoft.com/office/word/2010/wordprocessingDrawing" xmlns:wp="http://schemas.openxmlformats.org/drawingml/2006/wordprocessingDrawing" xmlns:w10="urn:schemas-microsoft-com:office:word" xmlns:w="http://schemas.openxmlformats.org/wordprocessingml/2006/main" xmlns:w14="http://schemas.microsoft.com/office/word/2010/wordml" xmlns:w15="http://schemas.microsoft.com/office/word/2012/wordml" xmlns:w16cid="http://schemas.microsoft.com/office/word/2016/wordml/cid" xmlns:w16se="http://schemas.microsoft.com/office/word/2015/wordml/symex" xmlns:wpg="http://schemas.microsoft.com/office/word/2010/wordprocessingGroup" xmlns:wpi="http://schemas.microsoft.com/office/word/2010/wordprocessingInk" xmlns:wne="http://schemas.microsoft.com/office/word/2006/wordml" xmlns:wps="http://schemas.microsoft.com/office/word/2010/wordprocessingShape" mc:Ignorable="w14 w15 w16se w16cid wp14">
   <w:sdt>
     <w:sdtPr>
       <w:id w:val="1383213740"/>
@@ -12608,7 +12973,7 @@
 </file>
 
 <file path=word/footnotes.xml><?xml version="1.0" encoding="utf-8"?>
-<w:footnotes xmlns:wpc="http://schemas.microsoft.com/office/word/2010/wordprocessingCanvas" xmlns:cx="http://schemas.microsoft.com/office/drawing/2014/chartex" xmlns:cx1="http://schemas.microsoft.com/office/drawing/2015/9/8/chartex" xmlns:cx2="http://schemas.microsoft.com/office/drawing/2015/10/21/chartex" xmlns:cx3="http://schemas.microsoft.com/office/drawing/2016/5/9/chartex" xmlns:cx4="http://schemas.microsoft.com/office/drawing/2016/5/10/chartex" xmlns:cx5="http://schemas.microsoft.com/office/drawing/2016/5/11/chartex" xmlns:cx6="http://schemas.microsoft.com/office/drawing/2016/5/12/chartex" xmlns:cx7="http://schemas.microsoft.com/office/drawing/2016/5/13/chartex" xmlns:cx8="http://schemas.microsoft.com/office/drawing/2016/5/14/chartex" xmlns:mc="http://schemas.openxmlformats.org/markup-compatibility/2006" xmlns:aink="http://schemas.microsoft.com/office/drawing/2016/ink" xmlns:am3d="http://schemas.microsoft.com/office/drawing/2017/model3d" xmlns:o="urn:schemas-microsoft-com:office:office" xmlns:r="http://schemas.openxmlformats.org/officeDocument/2006/relationships" xmlns:m="http://schemas.openxmlformats.org/officeDocument/2006/math" xmlns:v="urn:schemas-microsoft-com:vml" xmlns:wp14="http://schemas.microsoft.com/office/word/2010/wordprocessingDrawing" xmlns:wp="http://schemas.openxmlformats.org/drawingml/2006/wordprocessingDrawing" xmlns:w10="urn:schemas-microsoft-com:office:word" xmlns:w="http://schemas.openxmlformats.org/wordprocessingml/2006/main" xmlns:w14="http://schemas.microsoft.com/office/word/2010/wordml" xmlns:w15="http://schemas.microsoft.com/office/word/2012/wordml" xmlns:w16cex="http://schemas.microsoft.com/office/word/2018/wordml/cex" xmlns:w16cid="http://schemas.microsoft.com/office/word/2016/wordml/cid" xmlns:w16="http://schemas.microsoft.com/office/word/2018/wordml" xmlns:w16se="http://schemas.microsoft.com/office/word/2015/wordml/symex" xmlns:wpg="http://schemas.microsoft.com/office/word/2010/wordprocessingGroup" xmlns:wpi="http://schemas.microsoft.com/office/word/2010/wordprocessingInk" xmlns:wne="http://schemas.microsoft.com/office/word/2006/wordml" xmlns:wps="http://schemas.microsoft.com/office/word/2010/wordprocessingShape" mc:Ignorable="w14 w15 w16se w16cid w16 w16cex wp14">
+<w:footnotes xmlns:wpc="http://schemas.microsoft.com/office/word/2010/wordprocessingCanvas" xmlns:cx="http://schemas.microsoft.com/office/drawing/2014/chartex" xmlns:cx1="http://schemas.microsoft.com/office/drawing/2015/9/8/chartex" xmlns:cx2="http://schemas.microsoft.com/office/drawing/2015/10/21/chartex" xmlns:cx3="http://schemas.microsoft.com/office/drawing/2016/5/9/chartex" xmlns:cx4="http://schemas.microsoft.com/office/drawing/2016/5/10/chartex" xmlns:cx5="http://schemas.microsoft.com/office/drawing/2016/5/11/chartex" xmlns:cx6="http://schemas.microsoft.com/office/drawing/2016/5/12/chartex" xmlns:cx7="http://schemas.microsoft.com/office/drawing/2016/5/13/chartex" xmlns:cx8="http://schemas.microsoft.com/office/drawing/2016/5/14/chartex" xmlns:mc="http://schemas.openxmlformats.org/markup-compatibility/2006" xmlns:aink="http://schemas.microsoft.com/office/drawing/2016/ink" xmlns:am3d="http://schemas.microsoft.com/office/drawing/2017/model3d" xmlns:o="urn:schemas-microsoft-com:office:office" xmlns:r="http://schemas.openxmlformats.org/officeDocument/2006/relationships" xmlns:m="http://schemas.openxmlformats.org/officeDocument/2006/math" xmlns:v="urn:schemas-microsoft-com:vml" xmlns:wp14="http://schemas.microsoft.com/office/word/2010/wordprocessingDrawing" xmlns:wp="http://schemas.openxmlformats.org/drawingml/2006/wordprocessingDrawing" xmlns:w10="urn:schemas-microsoft-com:office:word" xmlns:w="http://schemas.openxmlformats.org/wordprocessingml/2006/main" xmlns:w14="http://schemas.microsoft.com/office/word/2010/wordml" xmlns:w15="http://schemas.microsoft.com/office/word/2012/wordml" xmlns:w16cid="http://schemas.microsoft.com/office/word/2016/wordml/cid" xmlns:w16se="http://schemas.microsoft.com/office/word/2015/wordml/symex" xmlns:wpg="http://schemas.microsoft.com/office/word/2010/wordprocessingGroup" xmlns:wpi="http://schemas.microsoft.com/office/word/2010/wordprocessingInk" xmlns:wne="http://schemas.microsoft.com/office/word/2006/wordml" xmlns:wps="http://schemas.microsoft.com/office/word/2010/wordprocessingShape" mc:Ignorable="w14 w15 w16se w16cid wp14">
   <w:footnote w:type="separator" w:id="-1">
     <w:p>
       <w:pPr>
@@ -12633,7 +12998,7 @@
 </file>
 
 <file path=word/header1.xml><?xml version="1.0" encoding="utf-8"?>
-<w:hdr xmlns:wpc="http://schemas.microsoft.com/office/word/2010/wordprocessingCanvas" xmlns:cx="http://schemas.microsoft.com/office/drawing/2014/chartex" xmlns:cx1="http://schemas.microsoft.com/office/drawing/2015/9/8/chartex" xmlns:cx2="http://schemas.microsoft.com/office/drawing/2015/10/21/chartex" xmlns:cx3="http://schemas.microsoft.com/office/drawing/2016/5/9/chartex" xmlns:cx4="http://schemas.microsoft.com/office/drawing/2016/5/10/chartex" xmlns:cx5="http://schemas.microsoft.com/office/drawing/2016/5/11/chartex" xmlns:cx6="http://schemas.microsoft.com/office/drawing/2016/5/12/chartex" xmlns:cx7="http://schemas.microsoft.com/office/drawing/2016/5/13/chartex" xmlns:cx8="http://schemas.microsoft.com/office/drawing/2016/5/14/chartex" xmlns:mc="http://schemas.openxmlformats.org/markup-compatibility/2006" xmlns:aink="http://schemas.microsoft.com/office/drawing/2016/ink" xmlns:am3d="http://schemas.microsoft.com/office/drawing/2017/model3d" xmlns:o="urn:schemas-microsoft-com:office:office" xmlns:r="http://schemas.openxmlformats.org/officeDocument/2006/relationships" xmlns:m="http://schemas.openxmlformats.org/officeDocument/2006/math" xmlns:v="urn:schemas-microsoft-com:vml" xmlns:wp14="http://schemas.microsoft.com/office/word/2010/wordprocessingDrawing" xmlns:wp="http://schemas.openxmlformats.org/drawingml/2006/wordprocessingDrawing" xmlns:w10="urn:schemas-microsoft-com:office:word" xmlns:w="http://schemas.openxmlformats.org/wordprocessingml/2006/main" xmlns:w14="http://schemas.microsoft.com/office/word/2010/wordml" xmlns:w15="http://schemas.microsoft.com/office/word/2012/wordml" xmlns:w16cex="http://schemas.microsoft.com/office/word/2018/wordml/cex" xmlns:w16cid="http://schemas.microsoft.com/office/word/2016/wordml/cid" xmlns:w16="http://schemas.microsoft.com/office/word/2018/wordml" xmlns:w16se="http://schemas.microsoft.com/office/word/2015/wordml/symex" xmlns:wpg="http://schemas.microsoft.com/office/word/2010/wordprocessingGroup" xmlns:wpi="http://schemas.microsoft.com/office/word/2010/wordprocessingInk" xmlns:wne="http://schemas.microsoft.com/office/word/2006/wordml" xmlns:wps="http://schemas.microsoft.com/office/word/2010/wordprocessingShape" mc:Ignorable="w14 w15 w16se w16cid w16 w16cex wp14">
+<w:hdr xmlns:wpc="http://schemas.microsoft.com/office/word/2010/wordprocessingCanvas" xmlns:cx="http://schemas.microsoft.com/office/drawing/2014/chartex" xmlns:cx1="http://schemas.microsoft.com/office/drawing/2015/9/8/chartex" xmlns:cx2="http://schemas.microsoft.com/office/drawing/2015/10/21/chartex" xmlns:cx3="http://schemas.microsoft.com/office/drawing/2016/5/9/chartex" xmlns:cx4="http://schemas.microsoft.com/office/drawing/2016/5/10/chartex" xmlns:cx5="http://schemas.microsoft.com/office/drawing/2016/5/11/chartex" xmlns:cx6="http://schemas.microsoft.com/office/drawing/2016/5/12/chartex" xmlns:cx7="http://schemas.microsoft.com/office/drawing/2016/5/13/chartex" xmlns:cx8="http://schemas.microsoft.com/office/drawing/2016/5/14/chartex" xmlns:mc="http://schemas.openxmlformats.org/markup-compatibility/2006" xmlns:aink="http://schemas.microsoft.com/office/drawing/2016/ink" xmlns:am3d="http://schemas.microsoft.com/office/drawing/2017/model3d" xmlns:o="urn:schemas-microsoft-com:office:office" xmlns:r="http://schemas.openxmlformats.org/officeDocument/2006/relationships" xmlns:m="http://schemas.openxmlformats.org/officeDocument/2006/math" xmlns:v="urn:schemas-microsoft-com:vml" xmlns:wp14="http://schemas.microsoft.com/office/word/2010/wordprocessingDrawing" xmlns:wp="http://schemas.openxmlformats.org/drawingml/2006/wordprocessingDrawing" xmlns:w10="urn:schemas-microsoft-com:office:word" xmlns:w="http://schemas.openxmlformats.org/wordprocessingml/2006/main" xmlns:w14="http://schemas.microsoft.com/office/word/2010/wordml" xmlns:w15="http://schemas.microsoft.com/office/word/2012/wordml" xmlns:w16cid="http://schemas.microsoft.com/office/word/2016/wordml/cid" xmlns:w16se="http://schemas.microsoft.com/office/word/2015/wordml/symex" xmlns:wpg="http://schemas.microsoft.com/office/word/2010/wordprocessingGroup" xmlns:wpi="http://schemas.microsoft.com/office/word/2010/wordprocessingInk" xmlns:wne="http://schemas.microsoft.com/office/word/2006/wordml" xmlns:wps="http://schemas.microsoft.com/office/word/2010/wordprocessingShape" mc:Ignorable="w14 w15 w16se w16cid wp14">
   <w:p>
     <w:pPr>
       <w:pStyle w:val="lfejszveg"/>
@@ -12660,7 +13025,7 @@
 </file>
 
 <file path=word/numbering.xml><?xml version="1.0" encoding="utf-8"?>
-<w:numbering xmlns:wpc="http://schemas.microsoft.com/office/word/2010/wordprocessingCanvas" xmlns:cx="http://schemas.microsoft.com/office/drawing/2014/chartex" xmlns:cx1="http://schemas.microsoft.com/office/drawing/2015/9/8/chartex" xmlns:cx2="http://schemas.microsoft.com/office/drawing/2015/10/21/chartex" xmlns:cx3="http://schemas.microsoft.com/office/drawing/2016/5/9/chartex" xmlns:cx4="http://schemas.microsoft.com/office/drawing/2016/5/10/chartex" xmlns:cx5="http://schemas.microsoft.com/office/drawing/2016/5/11/chartex" xmlns:cx6="http://schemas.microsoft.com/office/drawing/2016/5/12/chartex" xmlns:cx7="http://schemas.microsoft.com/office/drawing/2016/5/13/chartex" xmlns:cx8="http://schemas.microsoft.com/office/drawing/2016/5/14/chartex" xmlns:mc="http://schemas.openxmlformats.org/markup-compatibility/2006" xmlns:aink="http://schemas.microsoft.com/office/drawing/2016/ink" xmlns:am3d="http://schemas.microsoft.com/office/drawing/2017/model3d" xmlns:o="urn:schemas-microsoft-com:office:office" xmlns:r="http://schemas.openxmlformats.org/officeDocument/2006/relationships" xmlns:m="http://schemas.openxmlformats.org/officeDocument/2006/math" xmlns:v="urn:schemas-microsoft-com:vml" xmlns:wp14="http://schemas.microsoft.com/office/word/2010/wordprocessingDrawing" xmlns:wp="http://schemas.openxmlformats.org/drawingml/2006/wordprocessingDrawing" xmlns:w10="urn:schemas-microsoft-com:office:word" xmlns:w="http://schemas.openxmlformats.org/wordprocessingml/2006/main" xmlns:w14="http://schemas.microsoft.com/office/word/2010/wordml" xmlns:w15="http://schemas.microsoft.com/office/word/2012/wordml" xmlns:w16cex="http://schemas.microsoft.com/office/word/2018/wordml/cex" xmlns:w16cid="http://schemas.microsoft.com/office/word/2016/wordml/cid" xmlns:w16="http://schemas.microsoft.com/office/word/2018/wordml" xmlns:w16se="http://schemas.microsoft.com/office/word/2015/wordml/symex" xmlns:wpg="http://schemas.microsoft.com/office/word/2010/wordprocessingGroup" xmlns:wpi="http://schemas.microsoft.com/office/word/2010/wordprocessingInk" xmlns:wne="http://schemas.microsoft.com/office/word/2006/wordml" xmlns:wps="http://schemas.microsoft.com/office/word/2010/wordprocessingShape" mc:Ignorable="w14 w15 w16se w16cid w16 w16cex wp14">
+<w:numbering xmlns:wpc="http://schemas.microsoft.com/office/word/2010/wordprocessingCanvas" xmlns:cx="http://schemas.microsoft.com/office/drawing/2014/chartex" xmlns:cx1="http://schemas.microsoft.com/office/drawing/2015/9/8/chartex" xmlns:cx2="http://schemas.microsoft.com/office/drawing/2015/10/21/chartex" xmlns:cx3="http://schemas.microsoft.com/office/drawing/2016/5/9/chartex" xmlns:cx4="http://schemas.microsoft.com/office/drawing/2016/5/10/chartex" xmlns:cx5="http://schemas.microsoft.com/office/drawing/2016/5/11/chartex" xmlns:cx6="http://schemas.microsoft.com/office/drawing/2016/5/12/chartex" xmlns:cx7="http://schemas.microsoft.com/office/drawing/2016/5/13/chartex" xmlns:cx8="http://schemas.microsoft.com/office/drawing/2016/5/14/chartex" xmlns:mc="http://schemas.openxmlformats.org/markup-compatibility/2006" xmlns:aink="http://schemas.microsoft.com/office/drawing/2016/ink" xmlns:am3d="http://schemas.microsoft.com/office/drawing/2017/model3d" xmlns:o="urn:schemas-microsoft-com:office:office" xmlns:r="http://schemas.openxmlformats.org/officeDocument/2006/relationships" xmlns:m="http://schemas.openxmlformats.org/officeDocument/2006/math" xmlns:v="urn:schemas-microsoft-com:vml" xmlns:wp14="http://schemas.microsoft.com/office/word/2010/wordprocessingDrawing" xmlns:wp="http://schemas.openxmlformats.org/drawingml/2006/wordprocessingDrawing" xmlns:w10="urn:schemas-microsoft-com:office:word" xmlns:w="http://schemas.openxmlformats.org/wordprocessingml/2006/main" xmlns:w14="http://schemas.microsoft.com/office/word/2010/wordml" xmlns:w15="http://schemas.microsoft.com/office/word/2012/wordml" xmlns:w16cid="http://schemas.microsoft.com/office/word/2016/wordml/cid" xmlns:w16se="http://schemas.microsoft.com/office/word/2015/wordml/symex" xmlns:wpg="http://schemas.microsoft.com/office/word/2010/wordprocessingGroup" xmlns:wpi="http://schemas.microsoft.com/office/word/2010/wordprocessingInk" xmlns:wne="http://schemas.microsoft.com/office/word/2006/wordml" xmlns:wps="http://schemas.microsoft.com/office/word/2010/wordprocessingShape" mc:Ignorable="w14 w15 w16se w16cid wp14">
   <w:abstractNum w:abstractNumId="0" w15:restartNumberingAfterBreak="0">
     <w:nsid w:val="0CC46D3E"/>
     <w:multiLevelType w:val="hybridMultilevel"/>
@@ -13944,7 +14309,7 @@
 </file>
 
 <file path=word/styles.xml><?xml version="1.0" encoding="utf-8"?>
-<w:styles xmlns:mc="http://schemas.openxmlformats.org/markup-compatibility/2006" xmlns:r="http://schemas.openxmlformats.org/officeDocument/2006/relationships" xmlns:w="http://schemas.openxmlformats.org/wordprocessingml/2006/main" xmlns:w14="http://schemas.microsoft.com/office/word/2010/wordml" xmlns:w15="http://schemas.microsoft.com/office/word/2012/wordml" xmlns:w16cex="http://schemas.microsoft.com/office/word/2018/wordml/cex" xmlns:w16cid="http://schemas.microsoft.com/office/word/2016/wordml/cid" xmlns:w16="http://schemas.microsoft.com/office/word/2018/wordml" xmlns:w16se="http://schemas.microsoft.com/office/word/2015/wordml/symex" mc:Ignorable="w14 w15 w16se w16cid w16 w16cex">
+<w:styles xmlns:mc="http://schemas.openxmlformats.org/markup-compatibility/2006" xmlns:r="http://schemas.openxmlformats.org/officeDocument/2006/relationships" xmlns:w="http://schemas.openxmlformats.org/wordprocessingml/2006/main" xmlns:w14="http://schemas.microsoft.com/office/word/2010/wordml" xmlns:w15="http://schemas.microsoft.com/office/word/2012/wordml" xmlns:w16cid="http://schemas.microsoft.com/office/word/2016/wordml/cid" xmlns:w16se="http://schemas.microsoft.com/office/word/2015/wordml/symex" mc:Ignorable="w14 w15 w16se w16cid">
   <w:docDefaults>
     <w:rPrDefault>
       <w:rPr>
@@ -14986,7 +15351,7 @@
 </file>
 
 <file path=customXml/itemProps1.xml><?xml version="1.0" encoding="utf-8"?>
-<ds:datastoreItem xmlns:ds="http://schemas.openxmlformats.org/officeDocument/2006/customXml" ds:itemID="{92063D6E-FCE8-4D35-B04C-EBA534A5ACCE}">
+<ds:datastoreItem xmlns:ds="http://schemas.openxmlformats.org/officeDocument/2006/customXml" ds:itemID="{5A128C32-D768-4365-BE5C-7648D953F3F7}">
   <ds:schemaRefs>
     <ds:schemaRef ds:uri="http://schemas.openxmlformats.org/officeDocument/2006/bibliography"/>
   </ds:schemaRefs>

</xml_diff>